<commit_message>
Implementierung GoogleAuthenticator - Anpassung ERM
</commit_message>
<xml_diff>
--- a/dokumentation/Projektinhalt.docx
+++ b/dokumentation/Projektinhalt.docx
@@ -892,7 +892,6 @@
                                   </w:sdtPr>
                                   <w:sdtEndPr/>
                                   <w:sdtContent>
-                                    <w:proofErr w:type="spellStart"/>
                                     <w:r>
                                       <w:rPr>
                                         <w:color w:val="5B9BD5" w:themeColor="accent1"/>
@@ -901,7 +900,6 @@
                                       </w:rPr>
                                       <w:t>PaAl</w:t>
                                     </w:r>
-                                    <w:proofErr w:type="spellEnd"/>
                                   </w:sdtContent>
                                 </w:sdt>
                               </w:p>
@@ -991,7 +989,6 @@
                             </w:sdtPr>
                             <w:sdtEndPr/>
                             <w:sdtContent>
-                              <w:proofErr w:type="spellStart"/>
                               <w:r>
                                 <w:rPr>
                                   <w:color w:val="5B9BD5" w:themeColor="accent1"/>
@@ -1000,7 +997,6 @@
                                 </w:rPr>
                                 <w:t>PaAl</w:t>
                               </w:r>
-                              <w:proofErr w:type="spellEnd"/>
                             </w:sdtContent>
                           </w:sdt>
                         </w:p>
@@ -1751,29 +1747,27 @@
       <w:r>
         <w:br w:type="page"/>
       </w:r>
-      <w:bookmarkStart w:id="0" w:name="_GoBack"/>
-      <w:bookmarkEnd w:id="0"/>
     </w:p>
     <w:p>
       <w:pPr>
         <w:pStyle w:val="berschrift1"/>
       </w:pPr>
-      <w:bookmarkStart w:id="1" w:name="_Toc437957881"/>
+      <w:bookmarkStart w:id="0" w:name="_Toc437957881"/>
       <w:r>
         <w:lastRenderedPageBreak/>
         <w:t>Technologien</w:t>
       </w:r>
+      <w:bookmarkEnd w:id="0"/>
+    </w:p>
+    <w:p>
+      <w:pPr>
+        <w:pStyle w:val="berschrift2"/>
+      </w:pPr>
+      <w:bookmarkStart w:id="1" w:name="_Toc437957882"/>
+      <w:r>
+        <w:t>Server-Side</w:t>
+      </w:r>
       <w:bookmarkEnd w:id="1"/>
-    </w:p>
-    <w:p>
-      <w:pPr>
-        <w:pStyle w:val="berschrift2"/>
-      </w:pPr>
-      <w:bookmarkStart w:id="2" w:name="_Toc437957882"/>
-      <w:r>
-        <w:t>Server-Side</w:t>
-      </w:r>
-      <w:bookmarkEnd w:id="2"/>
     </w:p>
     <w:p>
       <w:pPr>
@@ -1827,11 +1821,11 @@
       <w:pPr>
         <w:pStyle w:val="berschrift2"/>
       </w:pPr>
-      <w:bookmarkStart w:id="3" w:name="_Toc437957883"/>
+      <w:bookmarkStart w:id="2" w:name="_Toc437957883"/>
       <w:r>
         <w:t>Client-Side</w:t>
       </w:r>
-      <w:bookmarkEnd w:id="3"/>
+      <w:bookmarkEnd w:id="2"/>
     </w:p>
     <w:p>
       <w:pPr>
@@ -1873,11 +1867,11 @@
       <w:pPr>
         <w:pStyle w:val="berschrift1"/>
       </w:pPr>
-      <w:bookmarkStart w:id="4" w:name="_Toc437957884"/>
+      <w:bookmarkStart w:id="3" w:name="_Toc437957884"/>
       <w:r>
         <w:t>Projektumfang</w:t>
       </w:r>
-      <w:bookmarkEnd w:id="4"/>
+      <w:bookmarkEnd w:id="3"/>
     </w:p>
     <w:p>
       <w:r>
@@ -1929,7 +1923,22 @@
         </w:numPr>
       </w:pPr>
       <w:r>
-        <w:t>Mit optionaler Kategorie</w:t>
+        <w:t>Mit Kategorie</w:t>
+      </w:r>
+      <w:r>
+        <w:t xml:space="preserve"> für die Auswertung</w:t>
+      </w:r>
+    </w:p>
+    <w:p>
+      <w:pPr>
+        <w:pStyle w:val="Listenabsatz"/>
+        <w:numPr>
+          <w:ilvl w:val="2"/>
+          <w:numId w:val="5"/>
+        </w:numPr>
+      </w:pPr>
+      <w:r>
+        <w:t>Vorschläge mit Ajax</w:t>
       </w:r>
     </w:p>
     <w:p>
@@ -1955,6 +1964,9 @@
       <w:r>
         <w:t>Übersichtlich, schön</w:t>
       </w:r>
+      <w:r>
+        <w:t>, über alle Seiten gleich</w:t>
+      </w:r>
     </w:p>
     <w:p>
       <w:pPr>
@@ -1965,8 +1977,10 @@
         </w:numPr>
       </w:pPr>
       <w:r>
-        <w:t xml:space="preserve">Ausgabenverwaltung </w:t>
-      </w:r>
+        <w:t>Finanzplanung</w:t>
+      </w:r>
+      <w:bookmarkStart w:id="4" w:name="_GoBack"/>
+      <w:bookmarkEnd w:id="4"/>
     </w:p>
     <w:p>
       <w:pPr>
@@ -1977,7 +1991,31 @@
         </w:numPr>
       </w:pPr>
       <w:r>
+        <w:t xml:space="preserve">Ausgabenverwaltung </w:t>
+      </w:r>
+    </w:p>
+    <w:p>
+      <w:pPr>
+        <w:pStyle w:val="Listenabsatz"/>
+        <w:numPr>
+          <w:ilvl w:val="2"/>
+          <w:numId w:val="5"/>
+        </w:numPr>
+      </w:pPr>
+      <w:r>
         <w:t>Zeitraum festlegen</w:t>
+      </w:r>
+    </w:p>
+    <w:p>
+      <w:pPr>
+        <w:pStyle w:val="Listenabsatz"/>
+        <w:numPr>
+          <w:ilvl w:val="2"/>
+          <w:numId w:val="5"/>
+        </w:numPr>
+      </w:pPr>
+      <w:r>
+        <w:t>Kategorie filtern</w:t>
       </w:r>
     </w:p>
     <w:p>
@@ -1989,7 +2027,34 @@
         </w:numPr>
       </w:pPr>
       <w:r>
-        <w:t>Kategorie filtern</w:t>
+        <w:t>Theoretische Ein- und Auszahlungen</w:t>
+      </w:r>
+    </w:p>
+    <w:p>
+      <w:pPr>
+        <w:pStyle w:val="Listenabsatz"/>
+        <w:numPr>
+          <w:ilvl w:val="2"/>
+          <w:numId w:val="5"/>
+        </w:numPr>
+      </w:pPr>
+      <w:r>
+        <w:t>Repetitiv oder einmalig</w:t>
+      </w:r>
+    </w:p>
+    <w:p>
+      <w:pPr>
+        <w:pStyle w:val="Listenabsatz"/>
+        <w:numPr>
+          <w:ilvl w:val="2"/>
+          <w:numId w:val="5"/>
+        </w:numPr>
+      </w:pPr>
+      <w:r>
+        <w:t>Mit Kategorie</w:t>
+      </w:r>
+      <w:r>
+        <w:t xml:space="preserve"> für die Auswertung</w:t>
       </w:r>
     </w:p>
     <w:p>
@@ -2001,7 +2066,10 @@
         </w:numPr>
       </w:pPr>
       <w:r>
-        <w:t>Finanzplanung</w:t>
+        <w:t>S</w:t>
+      </w:r>
+      <w:r>
+        <w:t>icherheit</w:t>
       </w:r>
     </w:p>
     <w:p>
@@ -2013,46 +2081,7 @@
         </w:numPr>
       </w:pPr>
       <w:r>
-        <w:t>Theoretische Ein- und Auszahlungen</w:t>
-      </w:r>
-    </w:p>
-    <w:p>
-      <w:pPr>
-        <w:pStyle w:val="Listenabsatz"/>
-        <w:numPr>
-          <w:ilvl w:val="2"/>
-          <w:numId w:val="5"/>
-        </w:numPr>
-      </w:pPr>
-      <w:r>
-        <w:t>Repetitiv oder einmalig</w:t>
-      </w:r>
-    </w:p>
-    <w:p>
-      <w:pPr>
-        <w:pStyle w:val="Listenabsatz"/>
-        <w:numPr>
-          <w:ilvl w:val="2"/>
-          <w:numId w:val="5"/>
-        </w:numPr>
-      </w:pPr>
-      <w:r>
-        <w:t>Mit optionaler Kategorie</w:t>
-      </w:r>
-    </w:p>
-    <w:p>
-      <w:pPr>
-        <w:pStyle w:val="Listenabsatz"/>
-        <w:numPr>
-          <w:ilvl w:val="0"/>
-          <w:numId w:val="5"/>
-        </w:numPr>
-      </w:pPr>
-      <w:r>
-        <w:t>S</w:t>
-      </w:r>
-      <w:r>
-        <w:t>icherheit</w:t>
+        <w:t>Google 2-Way Authentifikation</w:t>
       </w:r>
     </w:p>
     <w:p>
@@ -2064,60 +2093,19 @@
         </w:numPr>
       </w:pPr>
       <w:r>
-        <w:t xml:space="preserve">Google </w:t>
-      </w:r>
-      <w:r>
-        <w:t>2-Way Authentifikation</w:t>
-      </w:r>
-    </w:p>
-    <w:p>
-      <w:pPr>
-        <w:pStyle w:val="Listenabsatz"/>
-        <w:numPr>
-          <w:ilvl w:val="1"/>
-          <w:numId w:val="5"/>
-        </w:numPr>
-      </w:pPr>
-      <w:r>
         <w:t>Https</w:t>
       </w:r>
-    </w:p>
-    <w:p>
-      <w:pPr>
-        <w:pStyle w:val="Listenabsatz"/>
-        <w:numPr>
-          <w:ilvl w:val="0"/>
-          <w:numId w:val="5"/>
-        </w:numPr>
-      </w:pPr>
-      <w:r>
-        <w:t xml:space="preserve">Währungsumwandlung </w:t>
-      </w:r>
-    </w:p>
-    <w:p>
-      <w:pPr>
-        <w:pStyle w:val="Listenabsatz"/>
-        <w:numPr>
-          <w:ilvl w:val="1"/>
-          <w:numId w:val="5"/>
-        </w:numPr>
-      </w:pPr>
-      <w:r>
-        <w:t xml:space="preserve">Aktueller </w:t>
-      </w:r>
-      <w:r>
-        <w:t>Wechselkurs</w:t>
-      </w:r>
-      <w:r>
-        <w:t xml:space="preserve"> von Yahoo</w:t>
+      <w:bookmarkStart w:id="5" w:name="_Toc437957885"/>
+      <w:r>
+        <w:br w:type="page"/>
       </w:r>
     </w:p>
     <w:p>
       <w:pPr>
         <w:pStyle w:val="berschrift1"/>
       </w:pPr>
-      <w:bookmarkStart w:id="5" w:name="_Toc437957885"/>
-      <w:r>
+      <w:r>
+        <w:lastRenderedPageBreak/>
         <w:t>Vorgehen</w:t>
       </w:r>
       <w:bookmarkEnd w:id="5"/>
@@ -2261,7 +2249,6 @@
       </w:pPr>
       <w:bookmarkStart w:id="8" w:name="_Toc437957888"/>
       <w:r>
-        <w:lastRenderedPageBreak/>
         <w:t>Phase 2</w:t>
       </w:r>
       <w:bookmarkEnd w:id="8"/>
@@ -2304,21 +2291,6 @@
     </w:p>
     <w:p>
       <w:pPr>
-        <w:pStyle w:val="Listenabsatz"/>
-        <w:numPr>
-          <w:ilvl w:val="0"/>
-          <w:numId w:val="1"/>
-        </w:numPr>
-      </w:pPr>
-      <w:r>
-        <w:t>Ausgabenverwaltung</w:t>
-      </w:r>
-      <w:r>
-        <w:t xml:space="preserve"> mit Kategorien</w:t>
-      </w:r>
-    </w:p>
-    <w:p>
-      <w:pPr>
         <w:pStyle w:val="berschrift2"/>
       </w:pPr>
       <w:bookmarkStart w:id="9" w:name="_Toc437957889"/>
@@ -2351,16 +2323,7 @@
         </w:numPr>
       </w:pPr>
       <w:r>
-        <w:t>Automatisierte Zahlung für die Auswertung</w:t>
-      </w:r>
-      <w:r>
-        <w:t xml:space="preserve"> / </w:t>
-      </w:r>
-      <w:r>
-        <w:t>Finanzplanung</w:t>
-      </w:r>
-      <w:r>
-        <w:t xml:space="preserve"> (keine wirkliche Zahlung)</w:t>
+        <w:t>Ausgabenverwaltung mit Kategorien</w:t>
       </w:r>
     </w:p>
     <w:p>
@@ -2368,19 +2331,17 @@
         <w:pStyle w:val="Listenabsatz"/>
         <w:numPr>
           <w:ilvl w:val="0"/>
-          <w:numId w:val="1"/>
+          <w:numId w:val="5"/>
         </w:numPr>
       </w:pPr>
       <w:r>
-        <w:t xml:space="preserve">Wechselkurs - </w:t>
-      </w:r>
-      <w:proofErr w:type="gramStart"/>
-      <w:r>
-        <w:t>download.finance.yahoo.com/d/quotes.csv?s</w:t>
-      </w:r>
-      <w:proofErr w:type="gramEnd"/>
-      <w:r>
-        <w:t>=CHFEUR=X&amp;f=sl1d1t1ba&amp;e=.csv</w:t>
+        <w:t>Automatisierte Zahlung für die Auswertung</w:t>
+      </w:r>
+      <w:r>
+        <w:t xml:space="preserve"> / Finanzplanung</w:t>
+      </w:r>
+      <w:r>
+        <w:t xml:space="preserve"> (keine wirkliche Zahlung)</w:t>
       </w:r>
     </w:p>
     <w:sectPr>
@@ -2835,7 +2796,7 @@
   <w:abstractNum w:abstractNumId="3" w15:restartNumberingAfterBreak="0">
     <w:nsid w:val="6E6D29B1"/>
     <w:multiLevelType w:val="hybridMultilevel"/>
-    <w:tmpl w:val="3284452C"/>
+    <w:tmpl w:val="F30A7100"/>
     <w:lvl w:ilvl="0" w:tplc="08070001">
       <w:start w:val="1"/>
       <w:numFmt w:val="bullet"/>
@@ -3516,7 +3477,6 @@
   <w:style w:type="character" w:default="1" w:styleId="Absatz-Standardschriftart">
     <w:name w:val="Default Paragraph Font"/>
     <w:uiPriority w:val="1"/>
-    <w:semiHidden/>
     <w:unhideWhenUsed/>
   </w:style>
   <w:style w:type="table" w:default="1" w:styleId="NormaleTabelle">
@@ -4012,7 +3972,7 @@
 </file>
 
 <file path=customXml/itemProps1.xml><?xml version="1.0" encoding="utf-8"?>
-<ds:datastoreItem xmlns:ds="http://schemas.openxmlformats.org/officeDocument/2006/customXml" ds:itemID="{20CB1675-6323-4782-AA8D-4DB7F6CBF0D7}">
+<ds:datastoreItem xmlns:ds="http://schemas.openxmlformats.org/officeDocument/2006/customXml" ds:itemID="{58DCB75F-FFC5-4D0E-AF52-A40B97E6522A}">
   <ds:schemaRefs>
     <ds:schemaRef ds:uri="http://schemas.openxmlformats.org/officeDocument/2006/bibliography"/>
   </ds:schemaRefs>

</xml_diff>

<commit_message>
Projektinhalt.docx angepasst. CodeClimate-Configuration angepasst
</commit_message>
<xml_diff>
--- a/dokumentation/Projektinhalt.docx
+++ b/dokumentation/Projektinhalt.docx
@@ -892,6 +892,7 @@
                                   </w:sdtPr>
                                   <w:sdtEndPr/>
                                   <w:sdtContent>
+                                    <w:proofErr w:type="spellStart"/>
                                     <w:r>
                                       <w:rPr>
                                         <w:color w:val="5B9BD5" w:themeColor="accent1"/>
@@ -900,6 +901,7 @@
                                       </w:rPr>
                                       <w:t>PaAl</w:t>
                                     </w:r>
+                                    <w:proofErr w:type="spellEnd"/>
                                   </w:sdtContent>
                                 </w:sdt>
                               </w:p>
@@ -1858,8 +1860,16 @@
           <w:ilvl w:val="0"/>
           <w:numId w:val="4"/>
         </w:numPr>
-      </w:pPr>
-      <w:r>
+        <w:rPr>
+          <w:i/>
+        </w:rPr>
+      </w:pPr>
+      <w:bookmarkStart w:id="3" w:name="_GoBack"/>
+      <w:bookmarkEnd w:id="3"/>
+      <w:r>
+        <w:rPr>
+          <w:i/>
+        </w:rPr>
         <w:t>Ajax</w:t>
       </w:r>
     </w:p>
@@ -1867,11 +1877,11 @@
       <w:pPr>
         <w:pStyle w:val="berschrift1"/>
       </w:pPr>
-      <w:bookmarkStart w:id="3" w:name="_Toc437957884"/>
+      <w:bookmarkStart w:id="4" w:name="_Toc437957884"/>
       <w:r>
         <w:t>Projektumfang</w:t>
       </w:r>
-      <w:bookmarkEnd w:id="3"/>
+      <w:bookmarkEnd w:id="4"/>
     </w:p>
     <w:p>
       <w:r>
@@ -1936,8 +1946,20 @@
           <w:ilvl w:val="2"/>
           <w:numId w:val="5"/>
         </w:numPr>
-      </w:pPr>
-      <w:r>
+        <w:rPr>
+          <w:i/>
+        </w:rPr>
+      </w:pPr>
+      <w:r>
+        <w:rPr>
+          <w:i/>
+        </w:rPr>
+        <w:t xml:space="preserve">(Optional) </w:t>
+      </w:r>
+      <w:r>
+        <w:rPr>
+          <w:i/>
+        </w:rPr>
         <w:t>Vorschläge mit Ajax</w:t>
       </w:r>
     </w:p>
@@ -1979,8 +2001,6 @@
       <w:r>
         <w:t>Finanzplanung</w:t>
       </w:r>
-      <w:bookmarkStart w:id="4" w:name="_GoBack"/>
-      <w:bookmarkEnd w:id="4"/>
     </w:p>
     <w:p>
       <w:pPr>
@@ -3477,6 +3497,7 @@
   <w:style w:type="character" w:default="1" w:styleId="Absatz-Standardschriftart">
     <w:name w:val="Default Paragraph Font"/>
     <w:uiPriority w:val="1"/>
+    <w:semiHidden/>
     <w:unhideWhenUsed/>
   </w:style>
   <w:style w:type="table" w:default="1" w:styleId="NormaleTabelle">
@@ -3972,7 +3993,7 @@
 </file>
 
 <file path=customXml/itemProps1.xml><?xml version="1.0" encoding="utf-8"?>
-<ds:datastoreItem xmlns:ds="http://schemas.openxmlformats.org/officeDocument/2006/customXml" ds:itemID="{58DCB75F-FFC5-4D0E-AF52-A40B97E6522A}">
+<ds:datastoreItem xmlns:ds="http://schemas.openxmlformats.org/officeDocument/2006/customXml" ds:itemID="{C3AD3733-A432-4E59-B130-710ADD2F1357}">
   <ds:schemaRefs>
     <ds:schemaRef ds:uri="http://schemas.openxmlformats.org/officeDocument/2006/bibliography"/>
   </ds:schemaRefs>

</xml_diff>